<commit_message>
Updated exercises for "04. Loops - Basics"
</commit_message>
<xml_diff>
--- a/Courses/Software-Sciences/Module-1-OOP-New/04-Loops-Basics/04-Loops-Basics-Exercises.docx
+++ b/Courses/Software-Sciences/Module-1-OOP-New/04-Loops-Basics/04-Loops-Basics-Exercises.docx
@@ -24,7 +24,13 @@
         <w:rPr>
           <w:lang w:val="bg-BG"/>
         </w:rPr>
-        <w:t>Повторения с цикли</w:t>
+        <w:t xml:space="preserve">Повторения </w:t>
+      </w:r>
+      <w:r>
+        <w:rPr>
+          <w:lang w:val="bg-BG"/>
+        </w:rPr>
+        <w:t>(цикли)</w:t>
       </w:r>
     </w:p>
     <w:p>
@@ -151,9 +157,7 @@
     <w:p>
       <w:pPr>
         <w:pStyle w:val="Heading3"/>
-        <w:rPr>
-          <w:lang w:val="bg-BG"/>
-        </w:rPr>
+        <w:spacing w:before="240"/>
       </w:pPr>
       <w:r>
         <w:rPr>
@@ -2343,6 +2347,9 @@
         <w:t>която чете текст</w:t>
       </w:r>
       <w:r>
+        <w:t xml:space="preserve"> </w:t>
+      </w:r>
+      <w:r>
         <w:rPr>
           <w:noProof/>
         </w:rPr>
@@ -2361,7 +2368,16 @@
         <w:rPr>
           <w:lang w:val="bg-BG"/>
         </w:rPr>
-        <w:t>въведен от потребителя и печата всеки символ от текста на отделен ред</w:t>
+        <w:t>въведен от потребителя</w:t>
+      </w:r>
+      <w:r>
+        <w:t>,</w:t>
+      </w:r>
+      <w:r>
+        <w:rPr>
+          <w:lang w:val="bg-BG"/>
+        </w:rPr>
+        <w:t xml:space="preserve"> и печата всеки символ от текста на отделен ред</w:t>
       </w:r>
       <w:r>
         <w:t>.</w:t>
@@ -3224,7 +3240,19 @@
         <w:rPr>
           <w:lang w:val="bg-BG"/>
         </w:rPr>
-        <w:t>Сумиране на гласните букви</w:t>
+        <w:t xml:space="preserve">Сумиране </w:t>
+      </w:r>
+      <w:r>
+        <w:rPr>
+          <w:lang w:val="bg-BG"/>
+        </w:rPr>
+        <w:t>на</w:t>
+      </w:r>
+      <w:r>
+        <w:rPr>
+          <w:lang w:val="bg-BG"/>
+        </w:rPr>
+        <w:t xml:space="preserve"> числа</w:t>
       </w:r>
     </w:p>
     <w:p>
@@ -3246,914 +3274,27 @@
         <w:rPr>
           <w:lang w:val="bg-BG"/>
         </w:rPr>
-        <w:t xml:space="preserve">която чете </w:t>
+        <w:t xml:space="preserve">която </w:t>
       </w:r>
       <w:r>
         <w:rPr>
           <w:b/>
           <w:lang w:val="bg-BG"/>
         </w:rPr>
-        <w:t>текст</w:t>
-      </w:r>
-      <w:r>
-        <w:rPr>
+        <w:t xml:space="preserve">чете </w:t>
+      </w:r>
+      <w:r>
+        <w:rPr>
+          <w:rStyle w:val="CodeChar"/>
+        </w:rPr>
+        <w:t>n</w:t>
+      </w:r>
+      <w:r>
+        <w:rPr>
+          <w:noProof/>
           <w:lang w:val="bg-BG"/>
         </w:rPr>
         <w:t xml:space="preserve"> </w:t>
-      </w:r>
-      <w:r>
-        <w:rPr>
-          <w:noProof/>
-        </w:rPr>
-        <w:t>(</w:t>
-      </w:r>
-      <w:r>
-        <w:rPr>
-          <w:lang w:val="bg-BG"/>
-        </w:rPr>
-        <w:t>стринг</w:t>
-      </w:r>
-      <w:r>
-        <w:t xml:space="preserve">), </w:t>
-      </w:r>
-      <w:r>
-        <w:rPr>
-          <w:lang w:val="bg-BG"/>
-        </w:rPr>
-        <w:t>въведен от потребителя</w:t>
-      </w:r>
-      <w:r>
-        <w:t xml:space="preserve">, </w:t>
-      </w:r>
-      <w:r>
-        <w:rPr>
-          <w:lang w:val="bg-BG"/>
-        </w:rPr>
-        <w:t xml:space="preserve">и изчислява и отпечатва </w:t>
-      </w:r>
-      <w:r>
-        <w:rPr>
-          <w:b/>
-          <w:lang w:val="bg-BG"/>
-        </w:rPr>
-        <w:t>сумата от стойностите на гласните букви</w:t>
-      </w:r>
-      <w:r>
-        <w:rPr>
-          <w:lang w:val="bg-BG"/>
-        </w:rPr>
-        <w:t xml:space="preserve"> според таблицата по</w:t>
-      </w:r>
-      <w:r>
-        <w:t>-</w:t>
-      </w:r>
-      <w:r>
-        <w:rPr>
-          <w:lang w:val="bg-BG"/>
-        </w:rPr>
-        <w:t>долу</w:t>
-      </w:r>
-      <w:r>
-        <w:t>:</w:t>
-      </w:r>
-    </w:p>
-    <w:tbl>
-      <w:tblPr>
-        <w:tblStyle w:val="TableGrid"/>
-        <w:tblW w:w="3533" w:type="dxa"/>
-        <w:tblCellMar>
-          <w:top w:w="57" w:type="dxa"/>
-          <w:left w:w="85" w:type="dxa"/>
-          <w:bottom w:w="57" w:type="dxa"/>
-          <w:right w:w="85" w:type="dxa"/>
-        </w:tblCellMar>
-        <w:tblLook w:val="04A0" w:firstRow="1" w:lastRow="0" w:firstColumn="1" w:lastColumn="0" w:noHBand="0" w:noVBand="1"/>
-      </w:tblPr>
-      <w:tblGrid>
-        <w:gridCol w:w="1258"/>
-        <w:gridCol w:w="455"/>
-        <w:gridCol w:w="455"/>
-        <w:gridCol w:w="455"/>
-        <w:gridCol w:w="455"/>
-        <w:gridCol w:w="455"/>
-      </w:tblGrid>
-      <w:tr>
-        <w:trPr>
-          <w:trHeight w:val="177"/>
-        </w:trPr>
-        <w:tc>
-          <w:tcPr>
-            <w:tcW w:w="1258" w:type="dxa"/>
-            <w:shd w:val="clear" w:color="auto" w:fill="D9D9D9" w:themeFill="background1" w:themeFillShade="D9"/>
-          </w:tcPr>
-          <w:p>
-            <w:pPr>
-              <w:spacing w:before="20" w:after="20"/>
-              <w:rPr>
-                <w:noProof/>
-              </w:rPr>
-            </w:pPr>
-            <w:r>
-              <w:rPr>
-                <w:noProof/>
-                <w:lang w:val="bg-BG"/>
-              </w:rPr>
-              <w:t>Б</w:t>
-            </w:r>
-            <w:r>
-              <w:rPr>
-                <w:noProof/>
-                <w:lang w:val="bg-BG"/>
-              </w:rPr>
-              <w:t>уква</w:t>
-            </w:r>
-          </w:p>
-        </w:tc>
-        <w:tc>
-          <w:tcPr>
-            <w:tcW w:w="455" w:type="dxa"/>
-          </w:tcPr>
-          <w:p>
-            <w:pPr>
-              <w:spacing w:before="20" w:after="20"/>
-              <w:jc w:val="center"/>
-              <w:rPr>
-                <w:rFonts w:ascii="Consolas" w:hAnsi="Consolas"/>
-                <w:noProof/>
-              </w:rPr>
-            </w:pPr>
-            <w:r>
-              <w:rPr>
-                <w:rFonts w:ascii="Consolas" w:hAnsi="Consolas"/>
-                <w:noProof/>
-              </w:rPr>
-              <w:t>a</w:t>
-            </w:r>
-          </w:p>
-        </w:tc>
-        <w:tc>
-          <w:tcPr>
-            <w:tcW w:w="455" w:type="dxa"/>
-          </w:tcPr>
-          <w:p>
-            <w:pPr>
-              <w:spacing w:before="20" w:after="20"/>
-              <w:jc w:val="center"/>
-              <w:rPr>
-                <w:rFonts w:ascii="Consolas" w:hAnsi="Consolas"/>
-                <w:noProof/>
-              </w:rPr>
-            </w:pPr>
-            <w:r>
-              <w:rPr>
-                <w:rFonts w:ascii="Consolas" w:hAnsi="Consolas"/>
-                <w:noProof/>
-              </w:rPr>
-              <w:t>e</w:t>
-            </w:r>
-          </w:p>
-        </w:tc>
-        <w:tc>
-          <w:tcPr>
-            <w:tcW w:w="455" w:type="dxa"/>
-          </w:tcPr>
-          <w:p>
-            <w:pPr>
-              <w:spacing w:before="20" w:after="20"/>
-              <w:jc w:val="center"/>
-              <w:rPr>
-                <w:rFonts w:ascii="Consolas" w:hAnsi="Consolas"/>
-                <w:noProof/>
-              </w:rPr>
-            </w:pPr>
-            <w:r>
-              <w:rPr>
-                <w:rFonts w:ascii="Consolas" w:hAnsi="Consolas"/>
-                <w:noProof/>
-              </w:rPr>
-              <w:t>i</w:t>
-            </w:r>
-          </w:p>
-        </w:tc>
-        <w:tc>
-          <w:tcPr>
-            <w:tcW w:w="455" w:type="dxa"/>
-          </w:tcPr>
-          <w:p>
-            <w:pPr>
-              <w:spacing w:before="20" w:after="20"/>
-              <w:jc w:val="center"/>
-              <w:rPr>
-                <w:rFonts w:ascii="Consolas" w:hAnsi="Consolas"/>
-                <w:noProof/>
-              </w:rPr>
-            </w:pPr>
-            <w:r>
-              <w:rPr>
-                <w:rFonts w:ascii="Consolas" w:hAnsi="Consolas"/>
-                <w:noProof/>
-              </w:rPr>
-              <w:t>o</w:t>
-            </w:r>
-          </w:p>
-        </w:tc>
-        <w:tc>
-          <w:tcPr>
-            <w:tcW w:w="455" w:type="dxa"/>
-          </w:tcPr>
-          <w:p>
-            <w:pPr>
-              <w:spacing w:before="20" w:after="20"/>
-              <w:jc w:val="center"/>
-              <w:rPr>
-                <w:rFonts w:ascii="Consolas" w:hAnsi="Consolas"/>
-                <w:noProof/>
-              </w:rPr>
-            </w:pPr>
-            <w:r>
-              <w:rPr>
-                <w:rFonts w:ascii="Consolas" w:hAnsi="Consolas"/>
-                <w:noProof/>
-              </w:rPr>
-              <w:t>u</w:t>
-            </w:r>
-          </w:p>
-        </w:tc>
-      </w:tr>
-      <w:tr>
-        <w:trPr>
-          <w:trHeight w:val="77"/>
-        </w:trPr>
-        <w:tc>
-          <w:tcPr>
-            <w:tcW w:w="1258" w:type="dxa"/>
-            <w:shd w:val="clear" w:color="auto" w:fill="D9D9D9" w:themeFill="background1" w:themeFillShade="D9"/>
-          </w:tcPr>
-          <w:p>
-            <w:pPr>
-              <w:spacing w:before="20" w:after="20"/>
-              <w:rPr>
-                <w:noProof/>
-              </w:rPr>
-            </w:pPr>
-            <w:r>
-              <w:rPr>
-                <w:noProof/>
-                <w:lang w:val="bg-BG"/>
-              </w:rPr>
-              <w:t>стойност</w:t>
-            </w:r>
-          </w:p>
-        </w:tc>
-        <w:tc>
-          <w:tcPr>
-            <w:tcW w:w="455" w:type="dxa"/>
-          </w:tcPr>
-          <w:p>
-            <w:pPr>
-              <w:spacing w:before="20" w:after="20"/>
-              <w:jc w:val="center"/>
-              <w:rPr>
-                <w:rFonts w:ascii="Consolas" w:hAnsi="Consolas"/>
-                <w:noProof/>
-              </w:rPr>
-            </w:pPr>
-            <w:r>
-              <w:rPr>
-                <w:rFonts w:ascii="Consolas" w:hAnsi="Consolas"/>
-                <w:noProof/>
-              </w:rPr>
-              <w:t>1</w:t>
-            </w:r>
-          </w:p>
-        </w:tc>
-        <w:tc>
-          <w:tcPr>
-            <w:tcW w:w="455" w:type="dxa"/>
-          </w:tcPr>
-          <w:p>
-            <w:pPr>
-              <w:spacing w:before="20" w:after="20"/>
-              <w:jc w:val="center"/>
-              <w:rPr>
-                <w:rFonts w:ascii="Consolas" w:hAnsi="Consolas"/>
-                <w:noProof/>
-              </w:rPr>
-            </w:pPr>
-            <w:r>
-              <w:rPr>
-                <w:rFonts w:ascii="Consolas" w:hAnsi="Consolas"/>
-                <w:noProof/>
-              </w:rPr>
-              <w:t>2</w:t>
-            </w:r>
-          </w:p>
-        </w:tc>
-        <w:tc>
-          <w:tcPr>
-            <w:tcW w:w="455" w:type="dxa"/>
-          </w:tcPr>
-          <w:p>
-            <w:pPr>
-              <w:spacing w:before="20" w:after="20"/>
-              <w:jc w:val="center"/>
-              <w:rPr>
-                <w:rFonts w:ascii="Consolas" w:hAnsi="Consolas"/>
-                <w:noProof/>
-              </w:rPr>
-            </w:pPr>
-            <w:r>
-              <w:rPr>
-                <w:rFonts w:ascii="Consolas" w:hAnsi="Consolas"/>
-                <w:noProof/>
-              </w:rPr>
-              <w:t>3</w:t>
-            </w:r>
-          </w:p>
-        </w:tc>
-        <w:tc>
-          <w:tcPr>
-            <w:tcW w:w="455" w:type="dxa"/>
-          </w:tcPr>
-          <w:p>
-            <w:pPr>
-              <w:spacing w:before="20" w:after="20"/>
-              <w:jc w:val="center"/>
-              <w:rPr>
-                <w:rFonts w:ascii="Consolas" w:hAnsi="Consolas"/>
-                <w:noProof/>
-              </w:rPr>
-            </w:pPr>
-            <w:r>
-              <w:rPr>
-                <w:rFonts w:ascii="Consolas" w:hAnsi="Consolas"/>
-                <w:noProof/>
-              </w:rPr>
-              <w:t>4</w:t>
-            </w:r>
-          </w:p>
-        </w:tc>
-        <w:tc>
-          <w:tcPr>
-            <w:tcW w:w="455" w:type="dxa"/>
-          </w:tcPr>
-          <w:p>
-            <w:pPr>
-              <w:spacing w:before="20" w:after="20"/>
-              <w:jc w:val="center"/>
-              <w:rPr>
-                <w:rFonts w:ascii="Consolas" w:hAnsi="Consolas"/>
-                <w:noProof/>
-              </w:rPr>
-            </w:pPr>
-            <w:r>
-              <w:rPr>
-                <w:rFonts w:ascii="Consolas" w:hAnsi="Consolas"/>
-                <w:noProof/>
-              </w:rPr>
-              <w:t>5</w:t>
-            </w:r>
-          </w:p>
-        </w:tc>
-      </w:tr>
-    </w:tbl>
-    <w:p>
-      <w:pPr>
-        <w:pStyle w:val="Heading3"/>
-        <w:rPr>
-          <w:lang w:val="bg-BG"/>
-        </w:rPr>
-      </w:pPr>
-      <w:r>
-        <w:rPr>
-          <w:lang w:val="bg-BG"/>
-        </w:rPr>
-        <w:t>Пример</w:t>
-      </w:r>
-      <w:r>
-        <w:rPr>
-          <w:lang w:val="bg-BG"/>
-        </w:rPr>
-        <w:t>и</w:t>
-      </w:r>
-    </w:p>
-    <w:tbl>
-      <w:tblPr>
-        <w:tblStyle w:val="TableGrid"/>
-        <w:tblW w:w="4607" w:type="dxa"/>
-        <w:tblInd w:w="23" w:type="dxa"/>
-        <w:tblCellMar>
-          <w:top w:w="57" w:type="dxa"/>
-          <w:left w:w="85" w:type="dxa"/>
-          <w:bottom w:w="57" w:type="dxa"/>
-          <w:right w:w="85" w:type="dxa"/>
-        </w:tblCellMar>
-        <w:tblLook w:val="04A0" w:firstRow="1" w:lastRow="0" w:firstColumn="1" w:lastColumn="0" w:noHBand="0" w:noVBand="1"/>
-      </w:tblPr>
-      <w:tblGrid>
-        <w:gridCol w:w="1017"/>
-        <w:gridCol w:w="844"/>
-        <w:gridCol w:w="2746"/>
-      </w:tblGrid>
-      <w:tr>
-        <w:tc>
-          <w:tcPr>
-            <w:tcW w:w="1017" w:type="dxa"/>
-            <w:shd w:val="clear" w:color="auto" w:fill="D9D9D9" w:themeFill="background1" w:themeFillShade="D9"/>
-            <w:vAlign w:val="center"/>
-          </w:tcPr>
-          <w:p>
-            <w:pPr>
-              <w:spacing w:before="20" w:after="20"/>
-              <w:jc w:val="center"/>
-              <w:rPr>
-                <w:b/>
-              </w:rPr>
-            </w:pPr>
-            <w:r>
-              <w:rPr>
-                <w:b/>
-                <w:lang w:val="bg-BG"/>
-              </w:rPr>
-              <w:t>Вход</w:t>
-            </w:r>
-          </w:p>
-        </w:tc>
-        <w:tc>
-          <w:tcPr>
-            <w:tcW w:w="844" w:type="dxa"/>
-            <w:shd w:val="clear" w:color="auto" w:fill="D9D9D9" w:themeFill="background1" w:themeFillShade="D9"/>
-            <w:vAlign w:val="center"/>
-          </w:tcPr>
-          <w:p>
-            <w:pPr>
-              <w:spacing w:before="20" w:after="20"/>
-              <w:jc w:val="center"/>
-              <w:rPr>
-                <w:b/>
-              </w:rPr>
-            </w:pPr>
-            <w:r>
-              <w:rPr>
-                <w:b/>
-                <w:lang w:val="bg-BG"/>
-              </w:rPr>
-              <w:t>Изход</w:t>
-            </w:r>
-          </w:p>
-        </w:tc>
-        <w:tc>
-          <w:tcPr>
-            <w:tcW w:w="2746" w:type="dxa"/>
-            <w:shd w:val="clear" w:color="auto" w:fill="D9D9D9" w:themeFill="background1" w:themeFillShade="D9"/>
-          </w:tcPr>
-          <w:p>
-            <w:pPr>
-              <w:spacing w:before="20" w:after="20"/>
-              <w:jc w:val="center"/>
-              <w:rPr>
-                <w:b/>
-              </w:rPr>
-            </w:pPr>
-            <w:r>
-              <w:rPr>
-                <w:b/>
-                <w:lang w:val="bg-BG"/>
-              </w:rPr>
-              <w:t>Коментар</w:t>
-            </w:r>
-          </w:p>
-        </w:tc>
-      </w:tr>
-      <w:tr>
-        <w:tc>
-          <w:tcPr>
-            <w:tcW w:w="1017" w:type="dxa"/>
-          </w:tcPr>
-          <w:p>
-            <w:pPr>
-              <w:spacing w:before="20" w:after="20"/>
-              <w:rPr>
-                <w:rFonts w:ascii="Consolas" w:hAnsi="Consolas"/>
-                <w:noProof/>
-              </w:rPr>
-            </w:pPr>
-            <w:r>
-              <w:rPr>
-                <w:rFonts w:ascii="Consolas" w:hAnsi="Consolas"/>
-                <w:noProof/>
-              </w:rPr>
-              <w:t>H</w:t>
-            </w:r>
-            <w:r>
-              <w:rPr>
-                <w:rFonts w:ascii="Consolas" w:hAnsi="Consolas"/>
-                <w:noProof/>
-              </w:rPr>
-              <w:t>ello</w:t>
-            </w:r>
-          </w:p>
-        </w:tc>
-        <w:tc>
-          <w:tcPr>
-            <w:tcW w:w="844" w:type="dxa"/>
-          </w:tcPr>
-          <w:p>
-            <w:pPr>
-              <w:spacing w:before="20" w:after="20"/>
-              <w:jc w:val="center"/>
-              <w:rPr>
-                <w:rFonts w:ascii="Consolas" w:hAnsi="Consolas"/>
-                <w:noProof/>
-              </w:rPr>
-            </w:pPr>
-            <w:r>
-              <w:rPr>
-                <w:rFonts w:ascii="Consolas" w:hAnsi="Consolas"/>
-                <w:noProof/>
-              </w:rPr>
-              <w:t>6</w:t>
-            </w:r>
-          </w:p>
-        </w:tc>
-        <w:tc>
-          <w:tcPr>
-            <w:tcW w:w="2746" w:type="dxa"/>
-          </w:tcPr>
-          <w:p>
-            <w:pPr>
-              <w:spacing w:before="20" w:after="20"/>
-              <w:rPr>
-                <w:rFonts w:ascii="Consolas" w:hAnsi="Consolas"/>
-                <w:noProof/>
-              </w:rPr>
-            </w:pPr>
-            <w:r>
-              <w:rPr>
-                <w:rFonts w:ascii="Consolas" w:hAnsi="Consolas"/>
-                <w:noProof/>
-              </w:rPr>
-              <w:t>e</w:t>
-            </w:r>
-            <w:r>
-              <w:rPr>
-                <w:noProof/>
-              </w:rPr>
-              <w:t xml:space="preserve"> </w:t>
-            </w:r>
-            <w:r>
-              <w:rPr>
-                <w:rFonts w:ascii="Consolas" w:hAnsi="Consolas"/>
-                <w:noProof/>
-              </w:rPr>
-              <w:t>+</w:t>
-            </w:r>
-            <w:r>
-              <w:rPr>
-                <w:noProof/>
-              </w:rPr>
-              <w:t xml:space="preserve"> </w:t>
-            </w:r>
-            <w:r>
-              <w:rPr>
-                <w:rFonts w:ascii="Consolas" w:hAnsi="Consolas"/>
-                <w:noProof/>
-              </w:rPr>
-              <w:t>o = 2</w:t>
-            </w:r>
-            <w:r>
-              <w:rPr>
-                <w:noProof/>
-              </w:rPr>
-              <w:t xml:space="preserve"> </w:t>
-            </w:r>
-            <w:r>
-              <w:rPr>
-                <w:rFonts w:ascii="Consolas" w:hAnsi="Consolas"/>
-                <w:noProof/>
-              </w:rPr>
-              <w:t>+</w:t>
-            </w:r>
-            <w:r>
-              <w:rPr>
-                <w:noProof/>
-              </w:rPr>
-              <w:t xml:space="preserve"> </w:t>
-            </w:r>
-            <w:r>
-              <w:rPr>
-                <w:rFonts w:ascii="Consolas" w:hAnsi="Consolas"/>
-                <w:noProof/>
-              </w:rPr>
-              <w:t>4 = 6</w:t>
-            </w:r>
-          </w:p>
-        </w:tc>
-      </w:tr>
-      <w:tr>
-        <w:tc>
-          <w:tcPr>
-            <w:tcW w:w="1017" w:type="dxa"/>
-          </w:tcPr>
-          <w:p>
-            <w:pPr>
-              <w:spacing w:before="20" w:after="20"/>
-              <w:rPr>
-                <w:rFonts w:ascii="Consolas" w:hAnsi="Consolas"/>
-                <w:noProof/>
-              </w:rPr>
-            </w:pPr>
-            <w:r>
-              <w:rPr>
-                <w:rFonts w:ascii="Consolas" w:hAnsi="Consolas"/>
-                <w:noProof/>
-              </w:rPr>
-              <w:t>H</w:t>
-            </w:r>
-            <w:r>
-              <w:rPr>
-                <w:rFonts w:ascii="Consolas" w:hAnsi="Consolas"/>
-                <w:noProof/>
-              </w:rPr>
-              <w:t>i</w:t>
-            </w:r>
-          </w:p>
-        </w:tc>
-        <w:tc>
-          <w:tcPr>
-            <w:tcW w:w="844" w:type="dxa"/>
-          </w:tcPr>
-          <w:p>
-            <w:pPr>
-              <w:spacing w:before="20" w:after="20"/>
-              <w:jc w:val="center"/>
-              <w:rPr>
-                <w:rFonts w:ascii="Consolas" w:hAnsi="Consolas"/>
-                <w:noProof/>
-              </w:rPr>
-            </w:pPr>
-            <w:r>
-              <w:rPr>
-                <w:rFonts w:ascii="Consolas" w:hAnsi="Consolas"/>
-                <w:noProof/>
-              </w:rPr>
-              <w:t>3</w:t>
-            </w:r>
-          </w:p>
-        </w:tc>
-        <w:tc>
-          <w:tcPr>
-            <w:tcW w:w="2746" w:type="dxa"/>
-          </w:tcPr>
-          <w:p>
-            <w:pPr>
-              <w:spacing w:before="20" w:after="20"/>
-              <w:rPr>
-                <w:rFonts w:ascii="Consolas" w:hAnsi="Consolas"/>
-                <w:noProof/>
-              </w:rPr>
-            </w:pPr>
-            <w:r>
-              <w:rPr>
-                <w:rFonts w:ascii="Consolas" w:hAnsi="Consolas"/>
-                <w:noProof/>
-              </w:rPr>
-              <w:t>i = 3</w:t>
-            </w:r>
-          </w:p>
-        </w:tc>
-      </w:tr>
-      <w:tr>
-        <w:tc>
-          <w:tcPr>
-            <w:tcW w:w="1017" w:type="dxa"/>
-          </w:tcPr>
-          <w:p>
-            <w:pPr>
-              <w:spacing w:before="20" w:after="20"/>
-              <w:rPr>
-                <w:rFonts w:ascii="Consolas" w:hAnsi="Consolas"/>
-                <w:noProof/>
-              </w:rPr>
-            </w:pPr>
-            <w:r>
-              <w:rPr>
-                <w:rFonts w:ascii="Consolas" w:hAnsi="Consolas"/>
-                <w:noProof/>
-              </w:rPr>
-              <w:t>bamboo</w:t>
-            </w:r>
-          </w:p>
-        </w:tc>
-        <w:tc>
-          <w:tcPr>
-            <w:tcW w:w="844" w:type="dxa"/>
-          </w:tcPr>
-          <w:p>
-            <w:pPr>
-              <w:spacing w:before="20" w:after="20"/>
-              <w:jc w:val="center"/>
-              <w:rPr>
-                <w:rFonts w:ascii="Consolas" w:hAnsi="Consolas"/>
-                <w:noProof/>
-              </w:rPr>
-            </w:pPr>
-            <w:r>
-              <w:rPr>
-                <w:rFonts w:ascii="Consolas" w:hAnsi="Consolas"/>
-                <w:noProof/>
-              </w:rPr>
-              <w:t>9</w:t>
-            </w:r>
-          </w:p>
-        </w:tc>
-        <w:tc>
-          <w:tcPr>
-            <w:tcW w:w="2746" w:type="dxa"/>
-          </w:tcPr>
-          <w:p>
-            <w:pPr>
-              <w:spacing w:before="20" w:after="20"/>
-              <w:rPr>
-                <w:rFonts w:ascii="Consolas" w:hAnsi="Consolas"/>
-                <w:noProof/>
-              </w:rPr>
-            </w:pPr>
-            <w:r>
-              <w:rPr>
-                <w:rFonts w:ascii="Consolas" w:hAnsi="Consolas"/>
-                <w:noProof/>
-              </w:rPr>
-              <w:t>a</w:t>
-            </w:r>
-            <w:r>
-              <w:rPr>
-                <w:noProof/>
-              </w:rPr>
-              <w:t xml:space="preserve"> </w:t>
-            </w:r>
-            <w:r>
-              <w:rPr>
-                <w:rFonts w:ascii="Consolas" w:hAnsi="Consolas"/>
-                <w:noProof/>
-              </w:rPr>
-              <w:t>+</w:t>
-            </w:r>
-            <w:r>
-              <w:rPr>
-                <w:noProof/>
-              </w:rPr>
-              <w:t xml:space="preserve"> </w:t>
-            </w:r>
-            <w:r>
-              <w:rPr>
-                <w:rFonts w:ascii="Consolas" w:hAnsi="Consolas"/>
-                <w:noProof/>
-              </w:rPr>
-              <w:t>o</w:t>
-            </w:r>
-            <w:r>
-              <w:rPr>
-                <w:noProof/>
-              </w:rPr>
-              <w:t xml:space="preserve"> </w:t>
-            </w:r>
-            <w:r>
-              <w:rPr>
-                <w:rFonts w:ascii="Consolas" w:hAnsi="Consolas"/>
-                <w:noProof/>
-              </w:rPr>
-              <w:t>+</w:t>
-            </w:r>
-            <w:r>
-              <w:rPr>
-                <w:noProof/>
-              </w:rPr>
-              <w:t xml:space="preserve"> </w:t>
-            </w:r>
-            <w:r>
-              <w:rPr>
-                <w:rFonts w:ascii="Consolas" w:hAnsi="Consolas"/>
-                <w:noProof/>
-              </w:rPr>
-              <w:t>o = 1</w:t>
-            </w:r>
-            <w:r>
-              <w:rPr>
-                <w:noProof/>
-              </w:rPr>
-              <w:t xml:space="preserve"> </w:t>
-            </w:r>
-            <w:r>
-              <w:rPr>
-                <w:rFonts w:ascii="Consolas" w:hAnsi="Consolas"/>
-                <w:noProof/>
-              </w:rPr>
-              <w:t>+</w:t>
-            </w:r>
-            <w:r>
-              <w:rPr>
-                <w:noProof/>
-              </w:rPr>
-              <w:t xml:space="preserve"> </w:t>
-            </w:r>
-            <w:r>
-              <w:rPr>
-                <w:rFonts w:ascii="Consolas" w:hAnsi="Consolas"/>
-                <w:noProof/>
-              </w:rPr>
-              <w:t>4</w:t>
-            </w:r>
-            <w:r>
-              <w:rPr>
-                <w:noProof/>
-              </w:rPr>
-              <w:t xml:space="preserve"> </w:t>
-            </w:r>
-            <w:r>
-              <w:rPr>
-                <w:rFonts w:ascii="Consolas" w:hAnsi="Consolas"/>
-                <w:noProof/>
-              </w:rPr>
-              <w:t>+</w:t>
-            </w:r>
-            <w:r>
-              <w:rPr>
-                <w:noProof/>
-              </w:rPr>
-              <w:t xml:space="preserve"> </w:t>
-            </w:r>
-            <w:r>
-              <w:rPr>
-                <w:rFonts w:ascii="Consolas" w:hAnsi="Consolas"/>
-                <w:noProof/>
-              </w:rPr>
-              <w:t>4 = 9</w:t>
-            </w:r>
-          </w:p>
-        </w:tc>
-      </w:tr>
-    </w:tbl>
-    <w:p>
-      <w:pPr>
-        <w:pStyle w:val="Heading2"/>
-        <w:rPr>
-          <w:lang w:val="bg-BG"/>
-        </w:rPr>
-      </w:pPr>
-      <w:r>
-        <w:rPr>
-          <w:lang w:val="bg-BG"/>
-        </w:rPr>
-        <w:lastRenderedPageBreak/>
-        <w:t xml:space="preserve">Сумиране </w:t>
-      </w:r>
-      <w:r>
-        <w:rPr>
-          <w:lang w:val="bg-BG"/>
-        </w:rPr>
-        <w:t>на</w:t>
-      </w:r>
-      <w:r>
-        <w:rPr>
-          <w:lang w:val="bg-BG"/>
-        </w:rPr>
-        <w:t xml:space="preserve"> числа</w:t>
-      </w:r>
-    </w:p>
-    <w:p>
-      <w:pPr>
-        <w:rPr>
-          <w:lang w:val="bg-BG"/>
-        </w:rPr>
-      </w:pPr>
-      <w:r>
-        <w:rPr>
-          <w:lang w:val="bg-BG"/>
-        </w:rPr>
-        <w:t>Да се напише програма</w:t>
-      </w:r>
-      <w:r>
-        <w:t xml:space="preserve">, </w:t>
-      </w:r>
-      <w:r>
-        <w:rPr>
-          <w:lang w:val="bg-BG"/>
-        </w:rPr>
-        <w:t xml:space="preserve">която </w:t>
-      </w:r>
-      <w:r>
-        <w:rPr>
-          <w:b/>
-          <w:lang w:val="bg-BG"/>
-        </w:rPr>
-        <w:t xml:space="preserve">чете </w:t>
-      </w:r>
-      <w:r>
-        <w:rPr>
-          <w:rStyle w:val="CodeChar"/>
-        </w:rPr>
-        <w:t>n-</w:t>
       </w:r>
       <w:r>
         <w:rPr>
@@ -5120,6 +4261,7 @@
         <w:rPr>
           <w:lang w:val="bg-BG"/>
         </w:rPr>
+        <w:lastRenderedPageBreak/>
         <w:t>Четене на думи</w:t>
       </w:r>
     </w:p>
@@ -5911,6 +5053,9 @@
         </w:rPr>
       </w:pPr>
       <w:r>
+        <w:rPr>
+          <w:lang w:val="bg-BG"/>
+        </w:rPr>
         <w:t>Парола</w:t>
       </w:r>
     </w:p>
@@ -6339,7 +5484,6 @@
         <w:rPr>
           <w:lang w:val="bg-BG"/>
         </w:rPr>
-        <w:lastRenderedPageBreak/>
         <w:t>Насоки</w:t>
       </w:r>
     </w:p>
@@ -6737,6 +5881,7 @@
           <w:noProof/>
           <w:lang w:eastAsia="bg-BG"/>
         </w:rPr>
+        <w:lastRenderedPageBreak/>
         <w:drawing>
           <wp:inline distT="0" distB="0" distL="0" distR="0" wp14:anchorId="7FDFAD39" wp14:editId="430563C2">
             <wp:extent cx="3429000" cy="1896168"/>
@@ -6792,520 +5937,6 @@
         <w:rPr>
           <w:lang w:val="bg-BG"/>
         </w:rPr>
-        <w:t>Сума от числа</w:t>
-      </w:r>
-    </w:p>
-    <w:p>
-      <w:pPr>
-        <w:rPr>
-          <w:lang w:val="bg-BG"/>
-        </w:rPr>
-      </w:pPr>
-      <w:bookmarkStart w:id="0" w:name="_Hlk38362996"/>
-      <w:r>
-        <w:rPr>
-          <w:lang w:val="bg-BG"/>
-        </w:rPr>
-        <w:t>Напишете програма</w:t>
-      </w:r>
-      <w:r>
-        <w:t xml:space="preserve">, </w:t>
-      </w:r>
-      <w:r>
-        <w:rPr>
-          <w:lang w:val="bg-BG"/>
-        </w:rPr>
-        <w:t>която чете цяло число от конзолата и на всеки следващ ред цели числа</w:t>
-      </w:r>
-      <w:r>
-        <w:t xml:space="preserve">, </w:t>
-      </w:r>
-      <w:r>
-        <w:rPr>
-          <w:lang w:val="bg-BG"/>
-        </w:rPr>
-        <w:t>докато тяхната сума стане по</w:t>
-      </w:r>
-      <w:r>
-        <w:t>-</w:t>
-      </w:r>
-      <w:r>
-        <w:rPr>
-          <w:lang w:val="bg-BG"/>
-        </w:rPr>
-        <w:t>голяма или равна на първоначалното число</w:t>
-      </w:r>
-      <w:r>
-        <w:t xml:space="preserve">.. </w:t>
-      </w:r>
-      <w:r>
-        <w:rPr>
-          <w:lang w:val="bg-BG"/>
-        </w:rPr>
-        <w:t xml:space="preserve">След приключване да се отпечата </w:t>
-      </w:r>
-      <w:r>
-        <w:rPr>
-          <w:b/>
-          <w:bCs/>
-          <w:lang w:val="bg-BG"/>
-        </w:rPr>
-        <w:t>сумата на въведените числа</w:t>
-      </w:r>
-      <w:r>
-        <w:t>.</w:t>
-      </w:r>
-      <w:bookmarkEnd w:id="0"/>
-    </w:p>
-    <w:p>
-      <w:pPr>
-        <w:pStyle w:val="Heading3"/>
-        <w:rPr>
-          <w:lang w:val="bg-BG"/>
-        </w:rPr>
-      </w:pPr>
-      <w:r>
-        <w:rPr>
-          <w:lang w:val="bg-BG"/>
-        </w:rPr>
-        <w:t>Пример</w:t>
-      </w:r>
-      <w:r>
-        <w:rPr>
-          <w:lang w:val="bg-BG"/>
-        </w:rPr>
-        <w:t>и</w:t>
-      </w:r>
-    </w:p>
-    <w:tbl>
-      <w:tblPr>
-        <w:tblStyle w:val="TableGrid"/>
-        <w:tblW w:w="10425" w:type="dxa"/>
-        <w:tblCellMar>
-          <w:top w:w="57" w:type="dxa"/>
-          <w:left w:w="85" w:type="dxa"/>
-          <w:bottom w:w="57" w:type="dxa"/>
-          <w:right w:w="85" w:type="dxa"/>
-        </w:tblCellMar>
-        <w:tblLook w:val="04A0" w:firstRow="1" w:lastRow="0" w:firstColumn="1" w:lastColumn="0" w:noHBand="0" w:noVBand="1"/>
-      </w:tblPr>
-      <w:tblGrid>
-        <w:gridCol w:w="1525"/>
-        <w:gridCol w:w="3420"/>
-        <w:gridCol w:w="450"/>
-        <w:gridCol w:w="1620"/>
-        <w:gridCol w:w="3410"/>
-      </w:tblGrid>
-      <w:tr>
-        <w:trPr>
-          <w:trHeight w:val="258"/>
-        </w:trPr>
-        <w:tc>
-          <w:tcPr>
-            <w:tcW w:w="1525" w:type="dxa"/>
-            <w:shd w:val="clear" w:color="auto" w:fill="D9D9D9" w:themeFill="background1" w:themeFillShade="D9"/>
-            <w:vAlign w:val="center"/>
-          </w:tcPr>
-          <w:p>
-            <w:pPr>
-              <w:spacing w:before="20" w:after="20"/>
-              <w:jc w:val="center"/>
-              <w:rPr>
-                <w:b/>
-              </w:rPr>
-            </w:pPr>
-            <w:bookmarkStart w:id="1" w:name="_Hlk37259694"/>
-            <w:r>
-              <w:rPr>
-                <w:b/>
-                <w:lang w:val="bg-BG"/>
-              </w:rPr>
-              <w:t>Вход</w:t>
-            </w:r>
-          </w:p>
-        </w:tc>
-        <w:tc>
-          <w:tcPr>
-            <w:tcW w:w="3420" w:type="dxa"/>
-            <w:shd w:val="clear" w:color="auto" w:fill="D9D9D9" w:themeFill="background1" w:themeFillShade="D9"/>
-            <w:vAlign w:val="center"/>
-          </w:tcPr>
-          <w:p>
-            <w:pPr>
-              <w:spacing w:before="20" w:after="20"/>
-              <w:jc w:val="center"/>
-              <w:rPr>
-                <w:b/>
-              </w:rPr>
-            </w:pPr>
-            <w:r>
-              <w:rPr>
-                <w:b/>
-                <w:lang w:val="bg-BG"/>
-              </w:rPr>
-              <w:t>Изход</w:t>
-            </w:r>
-          </w:p>
-        </w:tc>
-        <w:tc>
-          <w:tcPr>
-            <w:tcW w:w="450" w:type="dxa"/>
-            <w:tcBorders>
-              <w:top w:val="nil"/>
-              <w:bottom w:val="nil"/>
-            </w:tcBorders>
-            <w:shd w:val="clear" w:color="auto" w:fill="auto"/>
-          </w:tcPr>
-          <w:p>
-            <w:pPr>
-              <w:spacing w:before="20" w:after="20"/>
-              <w:jc w:val="center"/>
-              <w:rPr>
-                <w:b/>
-              </w:rPr>
-            </w:pPr>
-          </w:p>
-        </w:tc>
-        <w:tc>
-          <w:tcPr>
-            <w:tcW w:w="1620" w:type="dxa"/>
-            <w:shd w:val="clear" w:color="auto" w:fill="D9D9D9" w:themeFill="background1" w:themeFillShade="D9"/>
-            <w:vAlign w:val="center"/>
-          </w:tcPr>
-          <w:p>
-            <w:pPr>
-              <w:spacing w:before="20" w:after="20"/>
-              <w:jc w:val="center"/>
-              <w:rPr>
-                <w:b/>
-              </w:rPr>
-            </w:pPr>
-            <w:r>
-              <w:rPr>
-                <w:b/>
-                <w:lang w:val="bg-BG"/>
-              </w:rPr>
-              <w:t>Вход</w:t>
-            </w:r>
-          </w:p>
-        </w:tc>
-        <w:tc>
-          <w:tcPr>
-            <w:tcW w:w="3410" w:type="dxa"/>
-            <w:shd w:val="clear" w:color="auto" w:fill="D9D9D9" w:themeFill="background1" w:themeFillShade="D9"/>
-            <w:vAlign w:val="center"/>
-          </w:tcPr>
-          <w:p>
-            <w:pPr>
-              <w:spacing w:before="20" w:after="20"/>
-              <w:jc w:val="center"/>
-              <w:rPr>
-                <w:b/>
-              </w:rPr>
-            </w:pPr>
-            <w:r>
-              <w:rPr>
-                <w:b/>
-                <w:lang w:val="bg-BG"/>
-              </w:rPr>
-              <w:t>Изход</w:t>
-            </w:r>
-          </w:p>
-        </w:tc>
-      </w:tr>
-      <w:tr>
-        <w:trPr>
-          <w:trHeight w:val="2057"/>
-        </w:trPr>
-        <w:tc>
-          <w:tcPr>
-            <w:tcW w:w="1525" w:type="dxa"/>
-          </w:tcPr>
-          <w:p>
-            <w:pPr>
-              <w:spacing w:before="20" w:after="20"/>
-              <w:rPr>
-                <w:rFonts w:ascii="Consolas" w:hAnsi="Consolas"/>
-                <w:noProof/>
-                <w:lang w:val="bg-BG"/>
-              </w:rPr>
-            </w:pPr>
-            <w:r>
-              <w:rPr>
-                <w:rFonts w:ascii="Consolas" w:hAnsi="Consolas"/>
-                <w:noProof/>
-              </w:rPr>
-              <w:t>100</w:t>
-            </w:r>
-          </w:p>
-          <w:p>
-            <w:pPr>
-              <w:spacing w:before="20" w:after="20"/>
-              <w:rPr>
-                <w:rFonts w:ascii="Consolas" w:hAnsi="Consolas"/>
-                <w:lang w:val="bg-BG"/>
-              </w:rPr>
-            </w:pPr>
-            <w:r>
-              <w:rPr>
-                <w:rFonts w:ascii="Consolas" w:hAnsi="Consolas"/>
-                <w:noProof/>
-              </w:rPr>
-              <w:t>10</w:t>
-            </w:r>
-          </w:p>
-          <w:p>
-            <w:pPr>
-              <w:spacing w:before="20" w:after="20"/>
-              <w:rPr>
-                <w:rFonts w:ascii="Consolas" w:hAnsi="Consolas"/>
-                <w:lang w:val="bg-BG"/>
-              </w:rPr>
-            </w:pPr>
-            <w:r>
-              <w:rPr>
-                <w:rFonts w:ascii="Consolas" w:hAnsi="Consolas"/>
-                <w:noProof/>
-              </w:rPr>
-              <w:t>20</w:t>
-            </w:r>
-          </w:p>
-          <w:p>
-            <w:pPr>
-              <w:spacing w:before="20" w:after="20"/>
-              <w:rPr>
-                <w:rFonts w:ascii="Consolas" w:hAnsi="Consolas"/>
-                <w:lang w:val="bg-BG"/>
-              </w:rPr>
-            </w:pPr>
-            <w:r>
-              <w:rPr>
-                <w:rFonts w:ascii="Consolas" w:hAnsi="Consolas"/>
-                <w:noProof/>
-              </w:rPr>
-              <w:t>30</w:t>
-            </w:r>
-          </w:p>
-          <w:p>
-            <w:pPr>
-              <w:spacing w:before="20" w:after="20"/>
-              <w:rPr>
-                <w:rFonts w:ascii="Consolas" w:hAnsi="Consolas"/>
-                <w:lang w:val="bg-BG"/>
-              </w:rPr>
-            </w:pPr>
-            <w:r>
-              <w:rPr>
-                <w:rFonts w:ascii="Consolas" w:hAnsi="Consolas"/>
-                <w:noProof/>
-              </w:rPr>
-              <w:t>40</w:t>
-            </w:r>
-          </w:p>
-          <w:p>
-            <w:pPr>
-              <w:spacing w:before="20" w:after="20"/>
-              <w:rPr>
-                <w:rFonts w:ascii="Consolas" w:hAnsi="Consolas"/>
-                <w:noProof/>
-              </w:rPr>
-            </w:pPr>
-          </w:p>
-        </w:tc>
-        <w:tc>
-          <w:tcPr>
-            <w:tcW w:w="3420" w:type="dxa"/>
-          </w:tcPr>
-          <w:p>
-            <w:pPr>
-              <w:spacing w:before="20" w:after="20"/>
-              <w:rPr>
-                <w:rFonts w:ascii="Consolas" w:hAnsi="Consolas"/>
-                <w:noProof/>
-              </w:rPr>
-            </w:pPr>
-            <w:r>
-              <w:rPr>
-                <w:rFonts w:ascii="Consolas" w:hAnsi="Consolas"/>
-                <w:noProof/>
-              </w:rPr>
-              <w:t>100</w:t>
-            </w:r>
-          </w:p>
-        </w:tc>
-        <w:tc>
-          <w:tcPr>
-            <w:tcW w:w="450" w:type="dxa"/>
-            <w:tcBorders>
-              <w:top w:val="nil"/>
-              <w:bottom w:val="nil"/>
-            </w:tcBorders>
-            <w:shd w:val="clear" w:color="auto" w:fill="auto"/>
-          </w:tcPr>
-          <w:p>
-            <w:pPr>
-              <w:spacing w:before="20" w:after="20"/>
-              <w:rPr>
-                <w:rFonts w:ascii="Consolas" w:hAnsi="Consolas"/>
-                <w:noProof/>
-              </w:rPr>
-            </w:pPr>
-          </w:p>
-        </w:tc>
-        <w:tc>
-          <w:tcPr>
-            <w:tcW w:w="1620" w:type="dxa"/>
-          </w:tcPr>
-          <w:p>
-            <w:pPr>
-              <w:spacing w:before="20" w:after="20"/>
-              <w:rPr>
-                <w:rFonts w:ascii="Consolas" w:hAnsi="Consolas"/>
-                <w:noProof/>
-                <w:lang w:val="bg-BG"/>
-              </w:rPr>
-            </w:pPr>
-            <w:r>
-              <w:rPr>
-                <w:rFonts w:ascii="Consolas" w:hAnsi="Consolas"/>
-                <w:noProof/>
-              </w:rPr>
-              <w:t>20</w:t>
-            </w:r>
-          </w:p>
-          <w:p>
-            <w:pPr>
-              <w:spacing w:before="20" w:after="20"/>
-              <w:rPr>
-                <w:rFonts w:ascii="Consolas" w:hAnsi="Consolas"/>
-                <w:lang w:val="bg-BG"/>
-              </w:rPr>
-            </w:pPr>
-            <w:r>
-              <w:rPr>
-                <w:rFonts w:ascii="Consolas" w:hAnsi="Consolas"/>
-                <w:noProof/>
-              </w:rPr>
-              <w:t>1</w:t>
-            </w:r>
-          </w:p>
-          <w:p>
-            <w:pPr>
-              <w:spacing w:before="20" w:after="20"/>
-              <w:rPr>
-                <w:rFonts w:ascii="Consolas" w:hAnsi="Consolas"/>
-                <w:lang w:val="bg-BG"/>
-              </w:rPr>
-            </w:pPr>
-            <w:r>
-              <w:rPr>
-                <w:rFonts w:ascii="Consolas" w:hAnsi="Consolas"/>
-                <w:noProof/>
-              </w:rPr>
-              <w:t>2</w:t>
-            </w:r>
-          </w:p>
-          <w:p>
-            <w:pPr>
-              <w:spacing w:before="20" w:after="20"/>
-              <w:rPr>
-                <w:rFonts w:ascii="Consolas" w:hAnsi="Consolas"/>
-                <w:lang w:val="bg-BG"/>
-              </w:rPr>
-            </w:pPr>
-            <w:r>
-              <w:rPr>
-                <w:rFonts w:ascii="Consolas" w:hAnsi="Consolas"/>
-                <w:noProof/>
-              </w:rPr>
-              <w:t>3</w:t>
-            </w:r>
-          </w:p>
-          <w:p>
-            <w:pPr>
-              <w:spacing w:before="20" w:after="20"/>
-              <w:rPr>
-                <w:rFonts w:ascii="Consolas" w:hAnsi="Consolas"/>
-                <w:lang w:val="bg-BG"/>
-              </w:rPr>
-            </w:pPr>
-            <w:r>
-              <w:rPr>
-                <w:rFonts w:ascii="Consolas" w:hAnsi="Consolas"/>
-                <w:noProof/>
-              </w:rPr>
-              <w:t>4</w:t>
-            </w:r>
-          </w:p>
-          <w:p>
-            <w:pPr>
-              <w:spacing w:before="20" w:after="20"/>
-              <w:rPr>
-                <w:rFonts w:ascii="Consolas" w:hAnsi="Consolas"/>
-                <w:lang w:val="bg-BG"/>
-              </w:rPr>
-            </w:pPr>
-            <w:r>
-              <w:rPr>
-                <w:rFonts w:ascii="Consolas" w:hAnsi="Consolas"/>
-                <w:noProof/>
-              </w:rPr>
-              <w:t>5</w:t>
-            </w:r>
-          </w:p>
-          <w:p>
-            <w:pPr>
-              <w:spacing w:before="20" w:after="20"/>
-              <w:rPr>
-                <w:rFonts w:ascii="Consolas" w:hAnsi="Consolas"/>
-                <w:noProof/>
-              </w:rPr>
-            </w:pPr>
-            <w:r>
-              <w:rPr>
-                <w:rFonts w:ascii="Consolas" w:hAnsi="Consolas"/>
-                <w:noProof/>
-              </w:rPr>
-              <w:t>6</w:t>
-            </w:r>
-          </w:p>
-        </w:tc>
-        <w:tc>
-          <w:tcPr>
-            <w:tcW w:w="3410" w:type="dxa"/>
-          </w:tcPr>
-          <w:p>
-            <w:pPr>
-              <w:spacing w:before="20" w:after="20"/>
-              <w:rPr>
-                <w:rFonts w:ascii="Consolas" w:hAnsi="Consolas"/>
-                <w:noProof/>
-              </w:rPr>
-            </w:pPr>
-            <w:r>
-              <w:rPr>
-                <w:rFonts w:ascii="Consolas" w:hAnsi="Consolas"/>
-                <w:noProof/>
-              </w:rPr>
-              <w:t>21</w:t>
-            </w:r>
-          </w:p>
-        </w:tc>
-      </w:tr>
-    </w:tbl>
-    <w:bookmarkEnd w:id="1"/>
-    <w:p>
-      <w:pPr>
-        <w:pStyle w:val="Heading2"/>
-        <w:rPr>
-          <w:lang w:val="bg-BG"/>
-        </w:rPr>
-      </w:pPr>
-      <w:r>
-        <w:rPr>
-          <w:lang w:val="bg-BG"/>
-        </w:rPr>
-        <w:lastRenderedPageBreak/>
         <w:t>Часовник</w:t>
       </w:r>
     </w:p>
@@ -7979,7 +6610,21 @@
         <w:rPr>
           <w:lang w:val="bg-BG"/>
         </w:rPr>
-        <w:t>с които да итерирате през всяка една минута и час от денонощието</w:t>
+        <w:t xml:space="preserve">с които да </w:t>
+      </w:r>
+      <w:proofErr w:type="spellStart"/>
+      <w:r>
+        <w:rPr>
+          <w:lang w:val="bg-BG"/>
+        </w:rPr>
+        <w:t>итерирате</w:t>
+      </w:r>
+      <w:proofErr w:type="spellEnd"/>
+      <w:r>
+        <w:rPr>
+          <w:lang w:val="bg-BG"/>
+        </w:rPr>
+        <w:t xml:space="preserve"> през всяка една минута и час от денонощието</w:t>
       </w:r>
       <w:r>
         <w:t>:</w:t>
@@ -7997,6 +6642,7 @@
           <w:noProof/>
           <w:lang w:val="bg-BG"/>
         </w:rPr>
+        <w:lastRenderedPageBreak/>
         <w:t xml:space="preserve"> </w:t>
       </w:r>
       <w:r>
@@ -8136,7 +6782,6 @@
         <w:rPr>
           <w:lang w:val="bg-BG"/>
         </w:rPr>
-        <w:lastRenderedPageBreak/>
         <w:t>Таблица за умножение</w:t>
       </w:r>
     </w:p>
@@ -8785,7 +7430,21 @@
         <w:rPr>
           <w:lang w:val="bg-BG"/>
         </w:rPr>
-        <w:t xml:space="preserve">с които да итерирате всяка възможна стойност на двата множителя от </w:t>
+        <w:t xml:space="preserve">с които да </w:t>
+      </w:r>
+      <w:proofErr w:type="spellStart"/>
+      <w:r>
+        <w:rPr>
+          <w:lang w:val="bg-BG"/>
+        </w:rPr>
+        <w:t>итерирате</w:t>
+      </w:r>
+      <w:proofErr w:type="spellEnd"/>
+      <w:r>
+        <w:rPr>
+          <w:lang w:val="bg-BG"/>
+        </w:rPr>
+        <w:t xml:space="preserve"> всяка възможна стойност на двата множителя от </w:t>
       </w:r>
       <w:r>
         <w:t xml:space="preserve">1 </w:t>
@@ -8812,6 +7471,7 @@
           <w:noProof/>
           <w:lang w:eastAsia="bg-BG"/>
         </w:rPr>
+        <w:lastRenderedPageBreak/>
         <w:drawing>
           <wp:inline distT="0" distB="0" distL="0" distR="0" wp14:anchorId="63BF832E" wp14:editId="4518680F">
             <wp:extent cx="2396490" cy="1209923"/>
@@ -9152,7 +7812,7 @@
                               <w:szCs w:val="17"/>
                             </w:rPr>
                           </w:pPr>
-                          <w:bookmarkStart w:id="2" w:name="_Hlk24191091"/>
+                          <w:bookmarkStart w:id="0" w:name="_Hlk24191091"/>
                           <w:r>
                             <w:rPr>
                               <w:sz w:val="17"/>
@@ -9160,12 +7820,21 @@
                             </w:rPr>
                             <w:t xml:space="preserve">© </w:t>
                           </w:r>
+                          <w:proofErr w:type="spellStart"/>
                           <w:r>
                             <w:rPr>
                               <w:sz w:val="17"/>
                               <w:szCs w:val="17"/>
                             </w:rPr>
-                            <w:t xml:space="preserve">SoftUni – </w:t>
+                            <w:t>SoftUni</w:t>
+                          </w:r>
+                          <w:proofErr w:type="spellEnd"/>
+                          <w:r>
+                            <w:rPr>
+                              <w:sz w:val="17"/>
+                              <w:szCs w:val="17"/>
+                            </w:rPr>
+                            <w:t xml:space="preserve"> – </w:t>
                           </w:r>
                           <w:hyperlink r:id="rId1" w:history="1">
                             <w:r>
@@ -9270,7 +7939,7 @@
                             <w:t>.</w:t>
                           </w:r>
                         </w:p>
-                        <w:bookmarkEnd w:id="2"/>
+                        <w:bookmarkEnd w:id="0"/>
                         <w:p>
                           <w:pPr>
                             <w:spacing w:line="240" w:lineRule="auto"/>
@@ -9852,7 +8521,7 @@
                         <w:szCs w:val="17"/>
                       </w:rPr>
                     </w:pPr>
-                    <w:bookmarkStart w:id="3" w:name="_Hlk24191091"/>
+                    <w:bookmarkStart w:id="1" w:name="_Hlk24191091"/>
                     <w:r>
                       <w:rPr>
                         <w:sz w:val="17"/>
@@ -9860,12 +8529,21 @@
                       </w:rPr>
                       <w:t xml:space="preserve">© </w:t>
                     </w:r>
+                    <w:proofErr w:type="spellStart"/>
                     <w:r>
                       <w:rPr>
                         <w:sz w:val="17"/>
                         <w:szCs w:val="17"/>
                       </w:rPr>
-                      <w:t xml:space="preserve">SoftUni – </w:t>
+                      <w:t>SoftUni</w:t>
+                    </w:r>
+                    <w:proofErr w:type="spellEnd"/>
+                    <w:r>
+                      <w:rPr>
+                        <w:sz w:val="17"/>
+                        <w:szCs w:val="17"/>
+                      </w:rPr>
+                      <w:t xml:space="preserve"> – </w:t>
                     </w:r>
                     <w:hyperlink r:id="rId20" w:history="1">
                       <w:r>
@@ -9970,7 +8648,7 @@
                       <w:t>.</w:t>
                     </w:r>
                   </w:p>
-                  <w:bookmarkEnd w:id="3"/>
+                  <w:bookmarkEnd w:id="1"/>
                   <w:p>
                     <w:pPr>
                       <w:spacing w:line="240" w:lineRule="auto"/>
@@ -10546,7 +9224,7 @@
           <wp:effectExtent l="0" t="0" r="0" b="5715"/>
           <wp:wrapSquare wrapText="bothSides"/>
           <wp:docPr id="1" name="Picture 1">
-            <a:hlinkClick xmlns:a="http://schemas.openxmlformats.org/drawingml/2006/main" r:id="rId20"/>
+            <a:hlinkClick xmlns:a="http://schemas.openxmlformats.org/drawingml/2006/main" r:id="rId1"/>
           </wp:docPr>
           <wp:cNvGraphicFramePr>
             <a:graphicFrameLocks xmlns:a="http://schemas.openxmlformats.org/drawingml/2006/main" noChangeAspect="1"/>
@@ -12141,7 +10819,7 @@
       <w:lvlText w:val="%1."/>
       <w:lvlJc w:val="left"/>
       <w:pPr>
-        <w:ind w:left="360" w:hanging="360"/>
+        <w:ind w:left="5889" w:hanging="360"/>
       </w:pPr>
     </w:lvl>
     <w:lvl w:ilvl="1" w:tplc="04090019" w:tentative="1">
@@ -17071,6 +15749,7 @@
   <w:style w:type="character" w:default="1" w:styleId="DefaultParagraphFont">
     <w:name w:val="Default Paragraph Font"/>
     <w:uiPriority w:val="1"/>
+    <w:semiHidden/>
     <w:unhideWhenUsed/>
   </w:style>
   <w:style w:type="table" w:default="1" w:styleId="TableNormal">

</xml_diff>